<commit_message>
Update member sequence with family names
</commit_message>
<xml_diff>
--- a/text-in-website.docx
+++ b/text-in-website.docx
@@ -43,7 +43,7 @@
           <w:sz w:val="22"/>
           <w:szCs w:val="22"/>
         </w:rPr>
-        <w:t xml:space="preserve"> </w:t>
+        <w:t xml:space="preserve"> defined as all of Asia, Australasia, and the islands of the Pacific and Indian Oceans. </w:t>
       </w:r>
       <w:r>
         <w:rPr>
@@ -51,15 +51,16 @@
           <w:sz w:val="22"/>
           <w:szCs w:val="22"/>
         </w:rPr>
-        <w:t>defined as all of Asia, Australasia, and the islands of the Pacific and Indian Oceans.</w:t>
-      </w:r>
+        <w:t xml:space="preserve">It is </w:t>
+      </w:r>
+      <w:proofErr w:type="gramStart"/>
       <w:r>
         <w:rPr>
           <w:rFonts w:ascii="ArialMT" w:hAnsi="ArialMT"/>
           <w:sz w:val="22"/>
           <w:szCs w:val="22"/>
         </w:rPr>
-        <w:t xml:space="preserve"> </w:t>
+        <w:t xml:space="preserve">a </w:t>
       </w:r>
       <w:r>
         <w:rPr>
@@ -67,16 +68,16 @@
           <w:sz w:val="22"/>
           <w:szCs w:val="22"/>
         </w:rPr>
-        <w:t xml:space="preserve">It is </w:t>
-      </w:r>
-      <w:proofErr w:type="gramStart"/>
+        <w:t>the</w:t>
+      </w:r>
+      <w:proofErr w:type="gramEnd"/>
       <w:r>
         <w:rPr>
           <w:rFonts w:ascii="ArialMT" w:hAnsi="ArialMT"/>
           <w:sz w:val="22"/>
           <w:szCs w:val="22"/>
         </w:rPr>
-        <w:t xml:space="preserve">a </w:t>
+        <w:t xml:space="preserve"> major international forum for the presentation of new research results, and the demonstration of new systems and techniques, in the broad field of information retrieval (IR)</w:t>
       </w:r>
       <w:r>
         <w:rPr>
@@ -84,71 +85,54 @@
           <w:sz w:val="22"/>
           <w:szCs w:val="22"/>
         </w:rPr>
-        <w:t>the</w:t>
-      </w:r>
-      <w:proofErr w:type="gramEnd"/>
+        <w:t xml:space="preserve">. </w:t>
+      </w:r>
       <w:r>
         <w:rPr>
           <w:rFonts w:ascii="ArialMT" w:hAnsi="ArialMT"/>
           <w:sz w:val="22"/>
           <w:szCs w:val="22"/>
         </w:rPr>
-        <w:t xml:space="preserve"> major international forum for the presentation of new research results, and the demonstration of new systems and techniques, in the broad field of information retrieval (IR)</w:t>
-      </w:r>
-      <w:r>
+        <w:t>The main conference is a two-day event, with tutorial and workshop days before and after the main conference, as required. Other related events, such as CCIR, NTCIR, ADCS, and FIRE may also be scheduled in the days before and after the main conference.</w:t>
+      </w:r>
+    </w:p>
+    <w:bookmarkEnd w:id="0"/>
+    <w:bookmarkEnd w:id="1"/>
+    <w:bookmarkEnd w:id="2"/>
+    <w:p>
+      <w:pPr>
+        <w:pStyle w:val="NormalWeb"/>
+        <w:shd w:val="clear" w:color="auto" w:fill="FFFFFF"/>
         <w:rPr>
           <w:rFonts w:ascii="ArialMT" w:hAnsi="ArialMT"/>
           <w:sz w:val="22"/>
           <w:szCs w:val="22"/>
         </w:rPr>
-        <w:t xml:space="preserve">. </w:t>
-      </w:r>
-      <w:r>
+      </w:pPr>
+    </w:p>
+    <w:p>
+      <w:bookmarkStart w:id="3" w:name="OLE_LINK9"/>
+      <w:bookmarkStart w:id="4" w:name="OLE_LINK10"/>
+      <w:r>
+        <w:rPr>
+          <w:rFonts w:ascii="Roboto" w:hAnsi="Roboto"/>
+          <w:color w:val="333333"/>
+          <w:shd w:val="clear" w:color="auto" w:fill="FFFFFF"/>
+        </w:rPr>
+        <w:t>the major international forum for the presentation of new research results, and the demonstration of new systems and techniques, in the broad field of information retrieval (IR)</w:t>
+      </w:r>
+    </w:p>
+    <w:bookmarkEnd w:id="3"/>
+    <w:bookmarkEnd w:id="4"/>
+    <w:p>
+      <w:pPr>
+        <w:pStyle w:val="NormalWeb"/>
+        <w:shd w:val="clear" w:color="auto" w:fill="FFFFFF"/>
         <w:rPr>
           <w:rFonts w:ascii="ArialMT" w:hAnsi="ArialMT"/>
           <w:sz w:val="22"/>
           <w:szCs w:val="22"/>
         </w:rPr>
-        <w:t>The main conference is a two-day event, with tutorial and workshop days before and after the main conference, as required. Other related events, such as CCIR, NTCIR, ADCS, and FIRE may also be scheduled in the days before and after the main conference.</w:t>
-      </w:r>
-    </w:p>
-    <w:bookmarkEnd w:id="0"/>
-    <w:bookmarkEnd w:id="1"/>
-    <w:bookmarkEnd w:id="2"/>
-    <w:p>
-      <w:pPr>
-        <w:pStyle w:val="NormalWeb"/>
-        <w:shd w:val="clear" w:color="auto" w:fill="FFFFFF"/>
-        <w:rPr>
-          <w:rFonts w:ascii="ArialMT" w:hAnsi="ArialMT"/>
-          <w:sz w:val="22"/>
-          <w:szCs w:val="22"/>
-        </w:rPr>
-      </w:pPr>
-    </w:p>
-    <w:p>
-      <w:bookmarkStart w:id="3" w:name="OLE_LINK9"/>
-      <w:bookmarkStart w:id="4" w:name="OLE_LINK10"/>
-      <w:r>
-        <w:rPr>
-          <w:rFonts w:ascii="Roboto" w:hAnsi="Roboto"/>
-          <w:color w:val="333333"/>
-          <w:shd w:val="clear" w:color="auto" w:fill="FFFFFF"/>
-        </w:rPr>
-        <w:t>the major international forum for the presentation of new research results, and the demonstration of new systems and techniques, in the broad field of information retrieval (IR)</w:t>
-      </w:r>
-    </w:p>
-    <w:bookmarkEnd w:id="3"/>
-    <w:bookmarkEnd w:id="4"/>
-    <w:p>
-      <w:pPr>
-        <w:pStyle w:val="NormalWeb"/>
-        <w:shd w:val="clear" w:color="auto" w:fill="FFFFFF"/>
-        <w:rPr>
-          <w:rFonts w:ascii="ArialMT" w:hAnsi="ArialMT"/>
-          <w:sz w:val="22"/>
-          <w:szCs w:val="22"/>
-        </w:rPr>
       </w:pPr>
     </w:p>
     <w:p>
@@ -215,10 +199,10 @@
         </w:rPr>
         <w:t>. </w:t>
       </w:r>
-      <w:bookmarkStart w:id="7" w:name="OLE_LINK17"/>
-      <w:bookmarkStart w:id="8" w:name="OLE_LINK18"/>
-      <w:bookmarkStart w:id="9" w:name="OLE_LINK19"/>
-      <w:bookmarkStart w:id="10" w:name="OLE_LINK20"/>
+      <w:bookmarkStart w:id="7" w:name="OLE_LINK19"/>
+      <w:bookmarkStart w:id="8" w:name="OLE_LINK20"/>
+      <w:bookmarkStart w:id="9" w:name="OLE_LINK17"/>
+      <w:bookmarkStart w:id="10" w:name="OLE_LINK18"/>
       <w:r>
         <w:rPr>
           <w:rFonts w:ascii="Roboto" w:hAnsi="Roboto"/>
@@ -226,8 +210,8 @@
         </w:rPr>
         <w:t>Research on core IR algorithmic topics, including IR at scale, such as</w:t>
       </w:r>
-      <w:bookmarkEnd w:id="9"/>
-      <w:bookmarkEnd w:id="10"/>
+      <w:bookmarkEnd w:id="7"/>
+      <w:bookmarkEnd w:id="8"/>
       <w:r>
         <w:rPr>
           <w:rFonts w:ascii="Roboto" w:hAnsi="Roboto"/>
@@ -236,8 +220,6 @@
         <w:t>:</w:t>
       </w:r>
     </w:p>
-    <w:bookmarkEnd w:id="7"/>
-    <w:bookmarkEnd w:id="8"/>
     <w:p>
       <w:pPr>
         <w:numPr>
@@ -252,6 +234,10 @@
           <w:szCs w:val="23"/>
         </w:rPr>
       </w:pPr>
+      <w:bookmarkStart w:id="11" w:name="OLE_LINK21"/>
+      <w:bookmarkStart w:id="12" w:name="OLE_LINK22"/>
+      <w:bookmarkEnd w:id="9"/>
+      <w:bookmarkEnd w:id="10"/>
       <w:r>
         <w:rPr>
           <w:rFonts w:ascii="Roboto" w:hAnsi="Roboto"/>
@@ -348,6 +334,10 @@
           <w:szCs w:val="23"/>
         </w:rPr>
       </w:pPr>
+      <w:bookmarkStart w:id="13" w:name="OLE_LINK23"/>
+      <w:bookmarkStart w:id="14" w:name="OLE_LINK24"/>
+      <w:bookmarkEnd w:id="11"/>
+      <w:bookmarkEnd w:id="12"/>
       <w:r>
         <w:rPr>
           <w:rFonts w:ascii="Roboto" w:hAnsi="Roboto"/>
@@ -366,9 +356,13 @@
           <w:color w:val="333333"/>
         </w:rPr>
       </w:pPr>
-      <w:bookmarkStart w:id="11" w:name="OLE_LINK14"/>
-      <w:bookmarkStart w:id="12" w:name="OLE_LINK15"/>
-      <w:bookmarkStart w:id="13" w:name="OLE_LINK16"/>
+      <w:bookmarkStart w:id="15" w:name="OLE_LINK14"/>
+      <w:bookmarkStart w:id="16" w:name="OLE_LINK15"/>
+      <w:bookmarkStart w:id="17" w:name="OLE_LINK16"/>
+      <w:bookmarkStart w:id="18" w:name="OLE_LINK25"/>
+      <w:bookmarkStart w:id="19" w:name="OLE_LINK26"/>
+      <w:bookmarkEnd w:id="13"/>
+      <w:bookmarkEnd w:id="14"/>
       <w:r>
         <w:rPr>
           <w:rFonts w:ascii="Roboto" w:hAnsi="Roboto"/>
@@ -393,15 +387,35 @@
         </w:rPr>
         <w:t xml:space="preserve"> and classification</w:t>
       </w:r>
-      <w:bookmarkEnd w:id="11"/>
-      <w:bookmarkEnd w:id="12"/>
-      <w:bookmarkEnd w:id="13"/>
-      <w:r>
-        <w:rPr>
-          <w:rFonts w:ascii="Roboto" w:hAnsi="Roboto"/>
-          <w:color w:val="333333"/>
-        </w:rPr>
-        <w:t>. Research focusing on recommender systems, rich content representations and content analysis, such as:</w:t>
+      <w:bookmarkEnd w:id="15"/>
+      <w:bookmarkEnd w:id="16"/>
+      <w:bookmarkEnd w:id="17"/>
+      <w:r>
+        <w:rPr>
+          <w:rFonts w:ascii="Roboto" w:hAnsi="Roboto"/>
+          <w:color w:val="333333"/>
+        </w:rPr>
+        <w:t>. </w:t>
+      </w:r>
+      <w:bookmarkStart w:id="20" w:name="OLE_LINK27"/>
+      <w:bookmarkStart w:id="21" w:name="OLE_LINK28"/>
+      <w:bookmarkEnd w:id="18"/>
+      <w:bookmarkEnd w:id="19"/>
+      <w:r>
+        <w:rPr>
+          <w:rFonts w:ascii="Roboto" w:hAnsi="Roboto"/>
+          <w:color w:val="333333"/>
+        </w:rPr>
+        <w:t>Research focusing on recommender systems, rich content representations and content analysis, such as</w:t>
+      </w:r>
+      <w:bookmarkEnd w:id="20"/>
+      <w:bookmarkEnd w:id="21"/>
+      <w:r>
+        <w:rPr>
+          <w:rFonts w:ascii="Roboto" w:hAnsi="Roboto"/>
+          <w:color w:val="333333"/>
+        </w:rPr>
+        <w:t>:</w:t>
       </w:r>
     </w:p>
     <w:p>
@@ -418,6 +432,8 @@
           <w:szCs w:val="23"/>
         </w:rPr>
       </w:pPr>
+      <w:bookmarkStart w:id="22" w:name="OLE_LINK29"/>
+      <w:bookmarkStart w:id="23" w:name="OLE_LINK30"/>
       <w:r>
         <w:rPr>
           <w:rFonts w:ascii="Roboto" w:hAnsi="Roboto"/>
@@ -504,12 +520,34 @@
           <w:color w:val="333333"/>
         </w:rPr>
       </w:pPr>
-      <w:r>
-        <w:rPr>
-          <w:rFonts w:ascii="Roboto" w:hAnsi="Roboto"/>
-          <w:color w:val="333333"/>
-        </w:rPr>
-        <w:t>Machine Learning and NLP for Search and Recommendation. Research bridging ML, NLP, and IR.</w:t>
+      <w:bookmarkStart w:id="24" w:name="OLE_LINK31"/>
+      <w:bookmarkStart w:id="25" w:name="OLE_LINK32"/>
+      <w:bookmarkEnd w:id="22"/>
+      <w:bookmarkEnd w:id="23"/>
+      <w:r>
+        <w:rPr>
+          <w:rFonts w:ascii="Roboto" w:hAnsi="Roboto"/>
+          <w:color w:val="333333"/>
+        </w:rPr>
+        <w:t>Machine Learning and NLP for Search and Recommendation</w:t>
+      </w:r>
+      <w:bookmarkEnd w:id="24"/>
+      <w:bookmarkEnd w:id="25"/>
+      <w:r>
+        <w:rPr>
+          <w:rFonts w:ascii="Roboto" w:hAnsi="Roboto"/>
+          <w:color w:val="333333"/>
+        </w:rPr>
+        <w:t>. </w:t>
+      </w:r>
+      <w:bookmarkStart w:id="26" w:name="OLE_LINK33"/>
+      <w:bookmarkStart w:id="27" w:name="OLE_LINK34"/>
+      <w:r>
+        <w:rPr>
+          <w:rFonts w:ascii="Roboto" w:hAnsi="Roboto"/>
+          <w:color w:val="333333"/>
+        </w:rPr>
+        <w:t>Research bridging ML, NLP, and IR.</w:t>
       </w:r>
     </w:p>
     <w:p>
@@ -526,6 +564,10 @@
           <w:szCs w:val="23"/>
         </w:rPr>
       </w:pPr>
+      <w:bookmarkStart w:id="28" w:name="OLE_LINK35"/>
+      <w:bookmarkStart w:id="29" w:name="OLE_LINK36"/>
+      <w:bookmarkEnd w:id="26"/>
+      <w:bookmarkEnd w:id="27"/>
       <w:r>
         <w:rPr>
           <w:rFonts w:ascii="Roboto" w:hAnsi="Roboto"/>
@@ -680,12 +722,34 @@
           <w:color w:val="333333"/>
         </w:rPr>
       </w:pPr>
-      <w:r>
-        <w:rPr>
-          <w:rFonts w:ascii="Roboto" w:hAnsi="Roboto"/>
-          <w:color w:val="333333"/>
-        </w:rPr>
-        <w:t>Humans and interfaces. Research into user-centric aspects of IR including user interfaces, behavior modeling, privacy, interactive systems, such as:</w:t>
+      <w:bookmarkStart w:id="30" w:name="OLE_LINK37"/>
+      <w:bookmarkStart w:id="31" w:name="OLE_LINK38"/>
+      <w:bookmarkEnd w:id="28"/>
+      <w:bookmarkEnd w:id="29"/>
+      <w:r>
+        <w:rPr>
+          <w:rFonts w:ascii="Roboto" w:hAnsi="Roboto"/>
+          <w:color w:val="333333"/>
+        </w:rPr>
+        <w:t>Humans and interfaces</w:t>
+      </w:r>
+      <w:bookmarkEnd w:id="30"/>
+      <w:bookmarkEnd w:id="31"/>
+      <w:r>
+        <w:rPr>
+          <w:rFonts w:ascii="Roboto" w:hAnsi="Roboto"/>
+          <w:color w:val="333333"/>
+        </w:rPr>
+        <w:t>. </w:t>
+      </w:r>
+      <w:bookmarkStart w:id="32" w:name="OLE_LINK39"/>
+      <w:bookmarkStart w:id="33" w:name="OLE_LINK40"/>
+      <w:r>
+        <w:rPr>
+          <w:rFonts w:ascii="Roboto" w:hAnsi="Roboto"/>
+          <w:color w:val="333333"/>
+        </w:rPr>
+        <w:t>Research into user-centric aspects of IR including user interfaces, behavior modeling, privacy, interactive systems, such as:</w:t>
       </w:r>
     </w:p>
     <w:p>
@@ -702,6 +766,10 @@
           <w:szCs w:val="23"/>
         </w:rPr>
       </w:pPr>
+      <w:bookmarkStart w:id="34" w:name="OLE_LINK41"/>
+      <w:bookmarkStart w:id="35" w:name="OLE_LINK42"/>
+      <w:bookmarkEnd w:id="32"/>
+      <w:bookmarkEnd w:id="33"/>
       <w:r>
         <w:rPr>
           <w:rFonts w:ascii="Roboto" w:hAnsi="Roboto"/>
@@ -861,12 +929,36 @@
           <w:color w:val="333333"/>
         </w:rPr>
       </w:pPr>
-      <w:r>
-        <w:rPr>
-          <w:rFonts w:ascii="Roboto" w:hAnsi="Roboto"/>
-          <w:color w:val="333333"/>
-        </w:rPr>
-        <w:t>Evaluation. Research that focuses on the measurement and evaluation of IR systems, such as:</w:t>
+      <w:bookmarkStart w:id="36" w:name="OLE_LINK43"/>
+      <w:bookmarkStart w:id="37" w:name="OLE_LINK44"/>
+      <w:bookmarkStart w:id="38" w:name="OLE_LINK45"/>
+      <w:bookmarkEnd w:id="34"/>
+      <w:bookmarkEnd w:id="35"/>
+      <w:r>
+        <w:rPr>
+          <w:rFonts w:ascii="Roboto" w:hAnsi="Roboto"/>
+          <w:color w:val="333333"/>
+        </w:rPr>
+        <w:t>Evaluation</w:t>
+      </w:r>
+      <w:bookmarkEnd w:id="36"/>
+      <w:bookmarkEnd w:id="37"/>
+      <w:bookmarkEnd w:id="38"/>
+      <w:r>
+        <w:rPr>
+          <w:rFonts w:ascii="Roboto" w:hAnsi="Roboto"/>
+          <w:color w:val="333333"/>
+        </w:rPr>
+        <w:t>. </w:t>
+      </w:r>
+      <w:bookmarkStart w:id="39" w:name="OLE_LINK46"/>
+      <w:bookmarkStart w:id="40" w:name="OLE_LINK47"/>
+      <w:r>
+        <w:rPr>
+          <w:rFonts w:ascii="Roboto" w:hAnsi="Roboto"/>
+          <w:color w:val="333333"/>
+        </w:rPr>
+        <w:t>Research that focuses on the measurement and evaluation of IR systems, such as:</w:t>
       </w:r>
     </w:p>
     <w:p>
@@ -883,6 +975,10 @@
           <w:szCs w:val="23"/>
         </w:rPr>
       </w:pPr>
+      <w:bookmarkStart w:id="41" w:name="OLE_LINK48"/>
+      <w:bookmarkStart w:id="42" w:name="OLE_LINK49"/>
+      <w:bookmarkEnd w:id="39"/>
+      <w:bookmarkEnd w:id="40"/>
       <w:r>
         <w:rPr>
           <w:rFonts w:ascii="Roboto" w:hAnsi="Roboto"/>
@@ -1021,6 +1117,10 @@
           <w:color w:val="333333"/>
         </w:rPr>
       </w:pPr>
+      <w:bookmarkStart w:id="43" w:name="OLE_LINK50"/>
+      <w:bookmarkStart w:id="44" w:name="OLE_LINK51"/>
+      <w:bookmarkEnd w:id="41"/>
+      <w:bookmarkEnd w:id="42"/>
       <w:r>
         <w:rPr>
           <w:rFonts w:ascii="Roboto" w:hAnsi="Roboto"/>
@@ -1042,7 +1142,25 @@
           <w:rFonts w:ascii="Roboto" w:hAnsi="Roboto"/>
           <w:color w:val="333333"/>
         </w:rPr>
-        <w:t xml:space="preserve"> (FATE) in IR. Research on aspects of fairness and bias in search and recommender systems.</w:t>
+        <w:t xml:space="preserve"> (FATE) in IR.</w:t>
+      </w:r>
+      <w:bookmarkEnd w:id="43"/>
+      <w:bookmarkEnd w:id="44"/>
+      <w:r>
+        <w:rPr>
+          <w:rFonts w:ascii="Roboto" w:hAnsi="Roboto"/>
+          <w:color w:val="333333"/>
+        </w:rPr>
+        <w:t> </w:t>
+      </w:r>
+      <w:bookmarkStart w:id="45" w:name="OLE_LINK52"/>
+      <w:bookmarkStart w:id="46" w:name="OLE_LINK53"/>
+      <w:r>
+        <w:rPr>
+          <w:rFonts w:ascii="Roboto" w:hAnsi="Roboto"/>
+          <w:color w:val="333333"/>
+        </w:rPr>
+        <w:t>Research on aspects of fairness and bias in search and recommender systems.</w:t>
       </w:r>
     </w:p>
     <w:p>
@@ -1059,6 +1177,10 @@
           <w:szCs w:val="23"/>
         </w:rPr>
       </w:pPr>
+      <w:bookmarkStart w:id="47" w:name="OLE_LINK54"/>
+      <w:bookmarkStart w:id="48" w:name="OLE_LINK55"/>
+      <w:bookmarkEnd w:id="45"/>
+      <w:bookmarkEnd w:id="46"/>
       <w:r>
         <w:rPr>
           <w:rFonts w:ascii="Roboto" w:hAnsi="Roboto"/>
@@ -1165,12 +1287,34 @@
           <w:color w:val="333333"/>
         </w:rPr>
       </w:pPr>
-      <w:r>
-        <w:rPr>
-          <w:rFonts w:ascii="Roboto" w:hAnsi="Roboto"/>
-          <w:color w:val="333333"/>
-        </w:rPr>
-        <w:t>Domain-specific applications. Research focusing on domain-specific IR challenges, such as:</w:t>
+      <w:bookmarkStart w:id="49" w:name="OLE_LINK56"/>
+      <w:bookmarkStart w:id="50" w:name="OLE_LINK57"/>
+      <w:bookmarkEnd w:id="47"/>
+      <w:bookmarkEnd w:id="48"/>
+      <w:r>
+        <w:rPr>
+          <w:rFonts w:ascii="Roboto" w:hAnsi="Roboto"/>
+          <w:color w:val="333333"/>
+        </w:rPr>
+        <w:t>Domain-specific applications</w:t>
+      </w:r>
+      <w:bookmarkEnd w:id="49"/>
+      <w:bookmarkEnd w:id="50"/>
+      <w:r>
+        <w:rPr>
+          <w:rFonts w:ascii="Roboto" w:hAnsi="Roboto"/>
+          <w:color w:val="333333"/>
+        </w:rPr>
+        <w:t>. </w:t>
+      </w:r>
+      <w:bookmarkStart w:id="51" w:name="OLE_LINK58"/>
+      <w:bookmarkStart w:id="52" w:name="OLE_LINK59"/>
+      <w:r>
+        <w:rPr>
+          <w:rFonts w:ascii="Roboto" w:hAnsi="Roboto"/>
+          <w:color w:val="333333"/>
+        </w:rPr>
+        <w:t>Research focusing on domain-specific IR challenges, such as:</w:t>
       </w:r>
     </w:p>
     <w:p>
@@ -1187,6 +1331,10 @@
           <w:szCs w:val="23"/>
         </w:rPr>
       </w:pPr>
+      <w:bookmarkStart w:id="53" w:name="OLE_LINK60"/>
+      <w:bookmarkStart w:id="54" w:name="OLE_LINK61"/>
+      <w:bookmarkEnd w:id="51"/>
+      <w:bookmarkEnd w:id="52"/>
       <w:r>
         <w:rPr>
           <w:rFonts w:ascii="Roboto" w:hAnsi="Roboto"/>
@@ -1410,6 +1558,8 @@
         <w:t>Other applications and domains (e.g., digital libraries, enterprise, expert search, news search, app search, archival search, new retrieval problems including applications of search technology for social good).</w:t>
       </w:r>
     </w:p>
+    <w:bookmarkEnd w:id="53"/>
+    <w:bookmarkEnd w:id="54"/>
     <w:p>
       <w:pPr>
         <w:pStyle w:val="NormalWeb"/>
@@ -1462,8 +1612,8 @@
         <w:pStyle w:val="NormalWeb"/>
         <w:shd w:val="clear" w:color="auto" w:fill="FFFFFF"/>
       </w:pPr>
-      <w:bookmarkStart w:id="14" w:name="OLE_LINK5"/>
-      <w:bookmarkStart w:id="15" w:name="OLE_LINK6"/>
+      <w:bookmarkStart w:id="55" w:name="OLE_LINK5"/>
+      <w:bookmarkStart w:id="56" w:name="OLE_LINK6"/>
       <w:r>
         <w:rPr>
           <w:rFonts w:ascii="ArialMT" w:hAnsi="ArialMT"/>
@@ -1472,8 +1622,8 @@
         </w:rPr>
         <w:t xml:space="preserve">The main conference is a two-day event, with tutorial and workshop days before and after the main conference, as required. Other related events, such as CCIR, NTCIR, ADCS, and FIRE may also be scheduled in the days before and after the main conference. </w:t>
       </w:r>
-      <w:bookmarkEnd w:id="14"/>
-      <w:bookmarkEnd w:id="15"/>
+      <w:bookmarkEnd w:id="55"/>
+      <w:bookmarkEnd w:id="56"/>
       <w:r>
         <w:rPr>
           <w:rFonts w:ascii="ArialMT" w:hAnsi="ArialMT"/>
@@ -1496,8 +1646,8 @@
         </w:rPr>
         <w:t xml:space="preserve">The conference is normally held in the Asia-Pacific region, </w:t>
       </w:r>
-      <w:bookmarkStart w:id="16" w:name="OLE_LINK3"/>
-      <w:bookmarkStart w:id="17" w:name="OLE_LINK4"/>
+      <w:bookmarkStart w:id="57" w:name="OLE_LINK3"/>
+      <w:bookmarkStart w:id="58" w:name="OLE_LINK4"/>
       <w:r>
         <w:rPr>
           <w:rFonts w:ascii="ArialMT" w:hAnsi="ArialMT"/>
@@ -1506,8 +1656,8 @@
         </w:rPr>
         <w:t>defined as all of Asia, Australasia, and the islands of the Pacific and Indian Oceans.</w:t>
       </w:r>
-      <w:bookmarkEnd w:id="16"/>
-      <w:bookmarkEnd w:id="17"/>
+      <w:bookmarkEnd w:id="57"/>
+      <w:bookmarkEnd w:id="58"/>
       <w:r>
         <w:rPr>
           <w:rFonts w:ascii="ArialMT" w:hAnsi="ArialMT"/>
@@ -1621,8 +1771,8 @@
         </w:rPr>
         <w:t xml:space="preserve">The conference </w:t>
       </w:r>
-      <w:bookmarkStart w:id="18" w:name="OLE_LINK1"/>
-      <w:bookmarkStart w:id="19" w:name="OLE_LINK2"/>
+      <w:bookmarkStart w:id="59" w:name="OLE_LINK1"/>
+      <w:bookmarkStart w:id="60" w:name="OLE_LINK2"/>
       <w:r>
         <w:rPr>
           <w:rFonts w:eastAsia="Lato"/>
@@ -1637,8 +1787,8 @@
         </w:rPr>
         <w:t>within the Asia-Pacific region</w:t>
       </w:r>
-      <w:bookmarkEnd w:id="18"/>
-      <w:bookmarkEnd w:id="19"/>
+      <w:bookmarkEnd w:id="59"/>
+      <w:bookmarkEnd w:id="60"/>
       <w:r>
         <w:rPr>
           <w:rFonts w:eastAsia="Lato"/>
@@ -3500,6 +3650,7 @@
   <w:style w:type="character" w:default="1" w:styleId="DefaultParagraphFont">
     <w:name w:val="Default Paragraph Font"/>
     <w:uiPriority w:val="1"/>
+    <w:semiHidden/>
     <w:unhideWhenUsed/>
   </w:style>
   <w:style w:type="table" w:default="1" w:styleId="TableNormal">

</xml_diff>